<commit_message>
refactor: DTO object context mapping - incomplete.
</commit_message>
<xml_diff>
--- a/template-utils-core/sample-data/repositories/source/templates/unittests/docx/SimpleContract_v1_21-jsonpath.docx
+++ b/template-utils-core/sample-data/repositories/source/templates/unittests/docx/SimpleContract_v1_21-jsonpath.docx
@@ -66,7 +66,7 @@
                 <v:shape id="_x0000_i1025" type="#_x0000_t75" alt="" style="width:44.05pt;height:42.5pt;mso-width-percent:0;mso-height-percent:0;mso-width-percent:0;mso-height-percent:0" o:ole="">
                   <v:imagedata r:id="rId7" o:title=""/>
                 </v:shape>
-                <o:OLEObject Type="Embed" ProgID="PBrush" ShapeID="_x0000_i1025" DrawAspect="Content" ObjectID="_1700487199" r:id="rId8"/>
+                <o:OLEObject Type="Embed" ProgID="PBrush" ShapeID="_x0000_i1025" DrawAspect="Content" ObjectID="_1700585445" r:id="rId8"/>
               </w:object>
             </w:r>
           </w:p>
@@ -115,6 +115,7 @@
               </w:rPr>
               <w:t>(</w:t>
             </w:r>
+            <w:proofErr w:type="gramStart"/>
             <w:r>
               <w:rPr>
                 <w:rFonts w:ascii="Arial" w:hAnsi="Arial" w:cs="Arial"/>
@@ -135,6 +136,7 @@
               <w:t>ctx</w:t>
             </w:r>
             <w:proofErr w:type="spellEnd"/>
+            <w:proofErr w:type="gramEnd"/>
             <w:r>
               <w:rPr>
                 <w:rFonts w:ascii="Arial" w:hAnsi="Arial" w:cs="Arial"/>
@@ -231,6 +233,7 @@
               </w:rPr>
               <w:t>(</w:t>
             </w:r>
+            <w:proofErr w:type="gramStart"/>
             <w:r>
               <w:rPr>
                 <w:sz w:val="20"/>
@@ -245,6 +248,7 @@
               <w:t>ctx</w:t>
             </w:r>
             <w:proofErr w:type="spellEnd"/>
+            <w:proofErr w:type="gramEnd"/>
             <w:r>
               <w:rPr>
                 <w:sz w:val="20"/>
@@ -331,6 +335,7 @@
               </w:rPr>
               <w:t>(</w:t>
             </w:r>
+            <w:proofErr w:type="gramStart"/>
             <w:r>
               <w:rPr>
                 <w:sz w:val="20"/>
@@ -347,6 +352,7 @@
               <w:t>ctx</w:t>
             </w:r>
             <w:proofErr w:type="spellEnd"/>
+            <w:proofErr w:type="gramEnd"/>
             <w:r>
               <w:rPr>
                 <w:sz w:val="20"/>
@@ -480,6 +486,7 @@
               </w:rPr>
               <w:t>(</w:t>
             </w:r>
+            <w:proofErr w:type="gramStart"/>
             <w:r>
               <w:rPr>
                 <w:sz w:val="10"/>
@@ -498,6 +505,7 @@
               <w:t>ctx</w:t>
             </w:r>
             <w:proofErr w:type="spellEnd"/>
+            <w:proofErr w:type="gramEnd"/>
             <w:r>
               <w:rPr>
                 <w:sz w:val="10"/>
@@ -603,8 +611,18 @@
           <w:b/>
           <w:lang w:val="en-US"/>
         </w:rPr>
-        <w:t>JSON path based</w:t>
-      </w:r>
+        <w:t xml:space="preserve">JSON </w:t>
+      </w:r>
+      <w:proofErr w:type="gramStart"/>
+      <w:r>
+        <w:rPr>
+          <w:rFonts w:asciiTheme="minorHAnsi" w:hAnsiTheme="minorHAnsi" w:cstheme="minorHAnsi"/>
+          <w:b/>
+          <w:lang w:val="en-US"/>
+        </w:rPr>
+        <w:t>path based</w:t>
+      </w:r>
+      <w:proofErr w:type="gramEnd"/>
       <w:r>
         <w:rPr>
           <w:rFonts w:asciiTheme="minorHAnsi" w:hAnsiTheme="minorHAnsi" w:cstheme="minorHAnsi"/>
@@ -785,7 +803,17 @@
           <w:szCs w:val="20"/>
           <w:lang w:val="en-US"/>
         </w:rPr>
-        <w:t>($.</w:t>
+        <w:t>(</w:t>
+      </w:r>
+      <w:proofErr w:type="gramStart"/>
+      <w:r>
+        <w:rPr>
+          <w:rFonts w:ascii="Arial" w:hAnsi="Arial" w:cs="Arial"/>
+          <w:sz w:val="20"/>
+          <w:szCs w:val="20"/>
+          <w:lang w:val="en-US"/>
+        </w:rPr>
+        <w:t>$.</w:t>
       </w:r>
       <w:proofErr w:type="spellStart"/>
       <w:r>
@@ -798,6 +826,7 @@
         <w:t>ctx</w:t>
       </w:r>
       <w:proofErr w:type="spellEnd"/>
+      <w:proofErr w:type="gramEnd"/>
       <w:r>
         <w:rPr>
           <w:rFonts w:ascii="Arial" w:hAnsi="Arial" w:cs="Arial"/>
@@ -863,7 +892,27 @@
           <w:szCs w:val="20"/>
           <w:lang w:val="en-US"/>
         </w:rPr>
-        <w:t xml:space="preserve">This particular test shows the main template capabilities of the underlying docx-stamper engine (for details see: </w:t>
+        <w:t xml:space="preserve">This </w:t>
+      </w:r>
+      <w:proofErr w:type="gramStart"/>
+      <w:r>
+        <w:rPr>
+          <w:rFonts w:ascii="Arial" w:hAnsi="Arial" w:cs="Arial"/>
+          <w:sz w:val="20"/>
+          <w:szCs w:val="20"/>
+          <w:lang w:val="en-US"/>
+        </w:rPr>
+        <w:t>particular test</w:t>
+      </w:r>
+      <w:proofErr w:type="gramEnd"/>
+      <w:r>
+        <w:rPr>
+          <w:rFonts w:ascii="Arial" w:hAnsi="Arial" w:cs="Arial"/>
+          <w:sz w:val="20"/>
+          <w:szCs w:val="20"/>
+          <w:lang w:val="en-US"/>
+        </w:rPr>
+        <w:t xml:space="preserve"> shows the main template capabilities of the underlying docx-stamper engine (for details see: </w:t>
       </w:r>
       <w:hyperlink r:id="rId9" w:history="1">
         <w:r>
@@ -1261,9 +1310,9 @@
         <w:tblLook w:val="04A0" w:firstRow="1" w:lastRow="0" w:firstColumn="1" w:lastColumn="0" w:noHBand="0" w:noVBand="1"/>
       </w:tblPr>
       <w:tblGrid>
-        <w:gridCol w:w="3151"/>
-        <w:gridCol w:w="3474"/>
-        <w:gridCol w:w="3229"/>
+        <w:gridCol w:w="3259"/>
+        <w:gridCol w:w="3259"/>
+        <w:gridCol w:w="3260"/>
       </w:tblGrid>
       <w:tr>
         <w:tc>
@@ -1397,6 +1446,7 @@
               </w:rPr>
               <w:t>($.</w:t>
             </w:r>
+            <w:proofErr w:type="spellStart"/>
             <w:r>
               <w:rPr>
                 <w:rFonts w:ascii="Arial" w:hAnsi="Arial" w:cs="Arial"/>
@@ -1404,26 +1454,9 @@
                 <w:szCs w:val="20"/>
                 <w:lang w:val="hu-HU"/>
               </w:rPr>
-              <w:t>ctx</w:t>
-            </w:r>
-            <w:r>
-              <w:rPr>
-                <w:rFonts w:ascii="Arial" w:hAnsi="Arial" w:cs="Arial"/>
-                <w:sz w:val="20"/>
-                <w:szCs w:val="20"/>
-                <w:lang w:val="hu-HU"/>
-              </w:rPr>
-              <w:t>.</w:t>
-            </w:r>
-            <w:r>
-              <w:rPr>
-                <w:rFonts w:ascii="Arial" w:hAnsi="Arial" w:cs="Arial"/>
-                <w:sz w:val="20"/>
-                <w:szCs w:val="20"/>
-                <w:lang w:val="hu-HU"/>
-              </w:rPr>
               <w:t>name</w:t>
             </w:r>
+            <w:proofErr w:type="spellEnd"/>
             <w:r>
               <w:rPr>
                 <w:rFonts w:ascii="Arial" w:hAnsi="Arial" w:cs="Arial"/>
@@ -1517,7 +1550,17 @@
                 <w:szCs w:val="20"/>
                 <w:lang w:val="hu-HU"/>
               </w:rPr>
-              <w:t>($.</w:t>
+              <w:t>(</w:t>
+            </w:r>
+            <w:proofErr w:type="gramStart"/>
+            <w:r>
+              <w:rPr>
+                <w:rFonts w:ascii="Arial" w:hAnsi="Arial" w:cs="Arial"/>
+                <w:sz w:val="20"/>
+                <w:szCs w:val="20"/>
+                <w:lang w:val="hu-HU"/>
+              </w:rPr>
+              <w:t>$.</w:t>
             </w:r>
             <w:proofErr w:type="spellStart"/>
             <w:r>
@@ -1527,7 +1570,7 @@
                 <w:szCs w:val="20"/>
                 <w:lang w:val="hu-HU"/>
               </w:rPr>
-              <w:t>ctx</w:t>
+              <w:t>birth</w:t>
             </w:r>
             <w:r>
               <w:rPr>
@@ -1536,7 +1579,7 @@
                 <w:szCs w:val="20"/>
                 <w:lang w:val="hu-HU"/>
               </w:rPr>
-              <w:t>.</w:t>
+              <w:t>D</w:t>
             </w:r>
             <w:r>
               <w:rPr>
@@ -1545,27 +1588,10 @@
                 <w:szCs w:val="20"/>
                 <w:lang w:val="hu-HU"/>
               </w:rPr>
-              <w:t>birth</w:t>
-            </w:r>
-            <w:r>
-              <w:rPr>
-                <w:rFonts w:ascii="Arial" w:hAnsi="Arial" w:cs="Arial"/>
-                <w:sz w:val="20"/>
-                <w:szCs w:val="20"/>
-                <w:lang w:val="hu-HU"/>
-              </w:rPr>
-              <w:t>D</w:t>
-            </w:r>
-            <w:r>
-              <w:rPr>
-                <w:rFonts w:ascii="Arial" w:hAnsi="Arial" w:cs="Arial"/>
-                <w:sz w:val="20"/>
-                <w:szCs w:val="20"/>
-                <w:lang w:val="hu-HU"/>
-              </w:rPr>
               <w:t>ate</w:t>
             </w:r>
             <w:proofErr w:type="spellEnd"/>
+            <w:proofErr w:type="gramEnd"/>
             <w:r>
               <w:rPr>
                 <w:rFonts w:ascii="Arial" w:hAnsi="Arial" w:cs="Arial"/>
@@ -1647,24 +1673,6 @@
                 <w:szCs w:val="20"/>
                 <w:lang w:val="hu-HU"/>
               </w:rPr>
-              <w:t>ctx</w:t>
-            </w:r>
-            <w:r>
-              <w:rPr>
-                <w:rFonts w:ascii="Arial" w:hAnsi="Arial" w:cs="Arial"/>
-                <w:sz w:val="20"/>
-                <w:szCs w:val="20"/>
-                <w:lang w:val="hu-HU"/>
-              </w:rPr>
-              <w:t>.</w:t>
-            </w:r>
-            <w:r>
-              <w:rPr>
-                <w:rFonts w:ascii="Arial" w:hAnsi="Arial" w:cs="Arial"/>
-                <w:sz w:val="20"/>
-                <w:szCs w:val="20"/>
-                <w:lang w:val="hu-HU"/>
-              </w:rPr>
               <w:t>phoneNumber</w:t>
             </w:r>
             <w:proofErr w:type="spellEnd"/>
@@ -1774,6 +1782,7 @@
         </w:rPr>
         <w:t>(</w:t>
       </w:r>
+      <w:proofErr w:type="gramStart"/>
       <w:r>
         <w:rPr>
           <w:rFonts w:ascii="Arial" w:hAnsi="Arial" w:cs="Arial"/>
@@ -1794,6 +1803,7 @@
         <w:t>ctx</w:t>
       </w:r>
       <w:proofErr w:type="spellEnd"/>
+      <w:proofErr w:type="gramEnd"/>
       <w:r>
         <w:rPr>
           <w:rFonts w:ascii="Arial" w:hAnsi="Arial" w:cs="Arial"/>

</xml_diff>